<commit_message>
PowerQuery advanced example. Change Java version to 8 to help tools
Move C# code to src to reduce Java confusion
Use 4 whitespace instead of tab for Java projects
</commit_message>
<xml_diff>
--- a/Advanced/XmlBinding/result.docx
+++ b/Advanced/XmlBinding/result.docx
@@ -1,8 +1,10 @@
 
 <file path=word/document.xml><?xml version="1.0" encoding="utf-8"?>
-<w:document xmlns:ve="http://schemas.openxmlformats.org/markup-compatibility/2006" xmlns:o="urn:schemas-microsoft-com:office:office" xmlns:r="http://schemas.openxmlformats.org/officeDocument/2006/relationships" xmlns:m="http://schemas.openxmlformats.org/officeDocument/2006/math" xmlns:v="urn:schemas-microsoft-com:vml" xmlns:wp="http://schemas.openxmlformats.org/drawingml/2006/wordprocessingDrawing" xmlns:w10="urn:schemas-microsoft-com:office:word" xmlns:w="http://schemas.openxmlformats.org/wordprocessingml/2006/main" xmlns:wne="http://schemas.microsoft.com/office/word/2006/wordml">
+<w:document xmlns:wpc="http://schemas.microsoft.com/office/word/2010/wordprocessingCanvas" xmlns:mc="http://schemas.openxmlformats.org/markup-compatibility/2006" xmlns:o="urn:schemas-microsoft-com:office:office" xmlns:r="http://schemas.openxmlformats.org/officeDocument/2006/relationships" xmlns:m="http://schemas.openxmlformats.org/officeDocument/2006/math" xmlns:v="urn:schemas-microsoft-com:vml" xmlns:wp14="http://schemas.microsoft.com/office/word/2010/wordprocessingDrawing" xmlns:wp="http://schemas.openxmlformats.org/drawingml/2006/wordprocessingDrawing" xmlns:w10="urn:schemas-microsoft-com:office:word" xmlns:w="http://schemas.openxmlformats.org/wordprocessingml/2006/main" xmlns:w14="http://schemas.microsoft.com/office/word/2010/wordml" xmlns:wpg="http://schemas.microsoft.com/office/word/2010/wordprocessingGroup" xmlns:wpi="http://schemas.microsoft.com/office/word/2010/wordprocessingInk" xmlns:wne="http://schemas.microsoft.com/office/word/2006/wordml" xmlns:wps="http://schemas.microsoft.com/office/word/2010/wordprocessingShape" mc:Ignorable="w14 wp14">
   <w:body>
     <w:p>
+      <w:bookmarkStart w:id="0" w:name="_GoBack"/>
+      <w:bookmarkEnd w:id="0"/>
       <w:r>
         <w:t>Templater supports binding content controls through custom XML with tags. When collection is resized, bound XML will be resized also. Content controls can be bound or unbound, but they behave differently.</w:t>
       </w:r>
@@ -12,7 +14,7 @@
       <w:tblPr>
         <w:tblStyle w:val="LightList-Accent1"/>
         <w:tblW w:w="0" w:type="auto"/>
-        <w:tblLook w:val="04A0"/>
+        <w:tblLook w:val="04A0" w:firstRow="1" w:lastRow="0" w:firstColumn="1" w:lastColumn="0" w:noHBand="0" w:noVBand="1"/>
       </w:tblPr>
       <w:tblGrid>
         <w:gridCol w:w="4644"/>
@@ -20,11 +22,11 @@
       </w:tblGrid>
       <w:tr>
         <w:trPr>
-          <w:cnfStyle w:val="100000000000"/>
+          <w:cnfStyle w:val="100000000000" w:firstRow="1" w:lastRow="0" w:firstColumn="0" w:lastColumn="0" w:oddVBand="0" w:evenVBand="0" w:oddHBand="0" w:evenHBand="0" w:firstRowFirstColumn="0" w:firstRowLastColumn="0" w:lastRowFirstColumn="0" w:lastRowLastColumn="0"/>
         </w:trPr>
         <w:tc>
           <w:tcPr>
-            <w:cnfStyle w:val="001000000000"/>
+            <w:cnfStyle w:val="001000000000" w:firstRow="0" w:lastRow="0" w:firstColumn="1" w:lastColumn="0" w:oddVBand="0" w:evenVBand="0" w:oddHBand="0" w:evenHBand="0" w:firstRowFirstColumn="0" w:firstRowLastColumn="0" w:lastRowFirstColumn="0" w:lastRowLastColumn="0"/>
             <w:tcW w:w="4644" w:type="dxa"/>
           </w:tcPr>
           <w:p>
@@ -39,7 +41,7 @@
           </w:tcPr>
           <w:p>
             <w:pPr>
-              <w:cnfStyle w:val="100000000000"/>
+              <w:cnfStyle w:val="100000000000" w:firstRow="1" w:lastRow="0" w:firstColumn="0" w:lastColumn="0" w:oddVBand="0" w:evenVBand="0" w:oddHBand="0" w:evenHBand="0" w:firstRowFirstColumn="0" w:firstRowLastColumn="0" w:lastRowFirstColumn="0" w:lastRowLastColumn="0"/>
             </w:pPr>
             <w:r>
               <w:t>Quantity</w:t>
@@ -49,7 +51,7 @@
       </w:tr>
       <w:tr>
         <w:trPr>
-          <w:cnfStyle w:val="000000100000"/>
+          <w:cnfStyle w:val="000000100000" w:firstRow="0" w:lastRow="0" w:firstColumn="0" w:lastColumn="0" w:oddVBand="0" w:evenVBand="0" w:oddHBand="1" w:evenHBand="0" w:firstRowFirstColumn="0" w:firstRowLastColumn="0" w:lastRowFirstColumn="0" w:lastRowLastColumn="0"/>
         </w:trPr>
         <w:sdt>
           <w:sdtPr>
@@ -62,10 +64,11 @@
             <w:dataBinding w:xpath="/root[1]/item[1]/@product" w:storeItemID="{DAB7F405-406A-45B1-8626-EFF0703AE269}"/>
             <w:text/>
           </w:sdtPr>
+          <w:sdtEndPr/>
           <w:sdtContent>
             <w:tc>
               <w:tcPr>
-                <w:cnfStyle w:val="001000000000"/>
+                <w:cnfStyle w:val="001000000000" w:firstRow="0" w:lastRow="0" w:firstColumn="1" w:lastColumn="0" w:oddVBand="0" w:evenVBand="0" w:oddHBand="0" w:evenHBand="0" w:firstRowFirstColumn="0" w:firstRowLastColumn="0" w:lastRowFirstColumn="0" w:lastRowLastColumn="0"/>
                 <w:tcW w:w="4644" w:type="dxa"/>
               </w:tcPr>
               <w:p>
@@ -90,6 +93,7 @@
             <w:dataBinding w:xpath="/root[1]/item[1]/quantity[1]" w:storeItemID="{DAB7F405-406A-45B1-8626-EFF0703AE269}"/>
             <w:text/>
           </w:sdtPr>
+          <w:sdtEndPr/>
           <w:sdtContent>
             <w:tc>
               <w:tcPr>
@@ -97,11 +101,8 @@
               </w:tcPr>
               <w:p>
                 <w:pPr>
-                  <w:cnfStyle w:val="000000100000"/>
+                  <w:cnfStyle w:val="000000100000" w:firstRow="0" w:lastRow="0" w:firstColumn="0" w:lastColumn="0" w:oddVBand="0" w:evenVBand="0" w:oddHBand="1" w:evenHBand="0" w:firstRowFirstColumn="0" w:firstRowLastColumn="0" w:lastRowFirstColumn="0" w:lastRowLastColumn="0"/>
                 </w:pPr>
-                <w:r>
-                  <w:t xml:space="preserve"> </w:t>
-                </w:r>
                 <w:r>
                   <w:t>3</w:t>
                 </w:r>
@@ -121,17 +122,18 @@
           <w:sdtPr>
             <w:alias w:val="Product Hardware"/>
             <w:tag w:val="[[tag]] for product"/>
-            <w:id w:val="795372831"/>
+            <w:id w:val="1750498848"/>
             <w:placeholder>
               <w:docPart w:val="46318B8842294BEA9BE31459E3694D52"/>
             </w:placeholder>
             <w:dataBinding w:xpath="/root[1]/item[2]/@product" w:storeItemID="{DAB7F405-406A-45B1-8626-EFF0703AE269}"/>
             <w:text/>
           </w:sdtPr>
+          <w:sdtEndPr/>
           <w:sdtContent>
             <w:tc>
               <w:tcPr>
-                <w:cnfStyle w:val="001000000000"/>
+                <w:cnfStyle w:val="001000000000" w:firstRow="0" w:lastRow="0" w:firstColumn="1" w:lastColumn="0" w:oddVBand="0" w:evenVBand="0" w:oddHBand="0" w:evenHBand="0" w:firstRowFirstColumn="0" w:firstRowLastColumn="0" w:lastRowFirstColumn="0" w:lastRowLastColumn="0"/>
                 <w:tcW w:w="4644" w:type="dxa"/>
               </w:tcPr>
               <w:p>
@@ -149,13 +151,14 @@
           <w:sdtPr>
             <w:alias w:val="Items"/>
             <w:tag w:val="[[tag]] B"/>
-            <w:id w:val="1072601481"/>
+            <w:id w:val="1995250556"/>
             <w:placeholder>
               <w:docPart w:val="BA63E0CD470345A58B402516E5018854"/>
             </w:placeholder>
             <w:dataBinding w:xpath="/root[1]/item[2]/quantity[1]" w:storeItemID="{DAB7F405-406A-45B1-8626-EFF0703AE269}"/>
             <w:text/>
           </w:sdtPr>
+          <w:sdtEndPr/>
           <w:sdtContent>
             <w:tc>
               <w:tcPr>
@@ -163,11 +166,8 @@
               </w:tcPr>
               <w:p>
                 <w:pPr>
-                  <w:cnfStyle w:val="000000000000"/>
+                  <w:cnfStyle w:val="000000000000" w:firstRow="0" w:lastRow="0" w:firstColumn="0" w:lastColumn="0" w:oddVBand="0" w:evenVBand="0" w:oddHBand="0" w:evenHBand="0" w:firstRowFirstColumn="0" w:firstRowLastColumn="0" w:lastRowFirstColumn="0" w:lastRowLastColumn="0"/>
                 </w:pPr>
-                <w:r>
-                  <w:t xml:space="preserve"> </w:t>
-                </w:r>
                 <w:r>
                   <w:t>1</w:t>
                 </w:r>
@@ -184,23 +184,24 @@
       </w:tr>
       <w:tr>
         <w:trPr>
-          <w:cnfStyle w:val="000000100000"/>
+          <w:cnfStyle w:val="000000100000" w:firstRow="0" w:lastRow="0" w:firstColumn="0" w:lastColumn="0" w:oddVBand="0" w:evenVBand="0" w:oddHBand="1" w:evenHBand="0" w:firstRowFirstColumn="0" w:firstRowLastColumn="0" w:lastRowFirstColumn="0" w:lastRowLastColumn="0"/>
         </w:trPr>
         <w:sdt>
           <w:sdtPr>
             <w:alias w:val="Product Big balls"/>
             <w:tag w:val="[[tag]] for product"/>
-            <w:id w:val="121295574"/>
+            <w:id w:val="301749835"/>
             <w:placeholder>
               <w:docPart w:val="46318B8842294BEA9BE31459E3694D52"/>
             </w:placeholder>
             <w:dataBinding w:xpath="/root[1]/item[3]/@product" w:storeItemID="{DAB7F405-406A-45B1-8626-EFF0703AE269}"/>
             <w:text/>
           </w:sdtPr>
+          <w:sdtEndPr/>
           <w:sdtContent>
             <w:tc>
               <w:tcPr>
-                <w:cnfStyle w:val="001000000000"/>
+                <w:cnfStyle w:val="001000000000" w:firstRow="0" w:lastRow="0" w:firstColumn="1" w:lastColumn="0" w:oddVBand="0" w:evenVBand="0" w:oddHBand="0" w:evenHBand="0" w:firstRowFirstColumn="0" w:firstRowLastColumn="0" w:lastRowFirstColumn="0" w:lastRowLastColumn="0"/>
                 <w:tcW w:w="4644" w:type="dxa"/>
               </w:tcPr>
               <w:p>
@@ -218,13 +219,14 @@
           <w:sdtPr>
             <w:alias w:val="Very much"/>
             <w:tag w:val="[[tag]] B"/>
-            <w:id w:val="1887813102"/>
+            <w:id w:val="961160488"/>
             <w:placeholder>
               <w:docPart w:val="BA63E0CD470345A58B402516E5018854"/>
             </w:placeholder>
             <w:dataBinding w:xpath="/root[1]/item[3]/quantity[1]" w:storeItemID="{DAB7F405-406A-45B1-8626-EFF0703AE269}"/>
             <w:text/>
           </w:sdtPr>
+          <w:sdtEndPr/>
           <w:sdtContent>
             <w:tc>
               <w:tcPr>
@@ -232,11 +234,8 @@
               </w:tcPr>
               <w:p>
                 <w:pPr>
-                  <w:cnfStyle w:val="000000100000"/>
+                  <w:cnfStyle w:val="000000100000" w:firstRow="0" w:lastRow="0" w:firstColumn="0" w:lastColumn="0" w:oddVBand="0" w:evenVBand="0" w:oddHBand="1" w:evenHBand="0" w:firstRowFirstColumn="0" w:firstRowLastColumn="0" w:lastRowFirstColumn="0" w:lastRowLastColumn="0"/>
                 </w:pPr>
-                <w:r>
-                  <w:t xml:space="preserve"> </w:t>
-                </w:r>
                 <w:r>
                   <w:t>123567</w:t>
                 </w:r>
@@ -256,17 +255,18 @@
           <w:sdtPr>
             <w:alias w:val="Product Glowing things"/>
             <w:tag w:val="[[tag]] for product"/>
-            <w:id w:val="485041780"/>
+            <w:id w:val="1647766367"/>
             <w:placeholder>
               <w:docPart w:val="46318B8842294BEA9BE31459E3694D52"/>
             </w:placeholder>
             <w:dataBinding w:xpath="/root[1]/item[4]/@product" w:storeItemID="{DAB7F405-406A-45B1-8626-EFF0703AE269}"/>
             <w:text/>
           </w:sdtPr>
+          <w:sdtEndPr/>
           <w:sdtContent>
             <w:tc>
               <w:tcPr>
-                <w:cnfStyle w:val="001000000000"/>
+                <w:cnfStyle w:val="001000000000" w:firstRow="0" w:lastRow="0" w:firstColumn="1" w:lastColumn="0" w:oddVBand="0" w:evenVBand="0" w:oddHBand="0" w:evenHBand="0" w:firstRowFirstColumn="0" w:firstRowLastColumn="0" w:lastRowFirstColumn="0" w:lastRowLastColumn="0"/>
                 <w:tcW w:w="4644" w:type="dxa"/>
               </w:tcPr>
               <w:p>
@@ -284,13 +284,14 @@
           <w:sdtPr>
             <w:alias w:val="Very many"/>
             <w:tag w:val="[[tag]] B"/>
-            <w:id w:val="1459672753"/>
+            <w:id w:val="2082351774"/>
             <w:placeholder>
               <w:docPart w:val="BA63E0CD470345A58B402516E5018854"/>
             </w:placeholder>
             <w:dataBinding w:xpath="/root[1]/item[4]/quantity[1]" w:storeItemID="{DAB7F405-406A-45B1-8626-EFF0703AE269}"/>
             <w:text/>
           </w:sdtPr>
+          <w:sdtEndPr/>
           <w:sdtContent>
             <w:tc>
               <w:tcPr>
@@ -298,11 +299,8 @@
               </w:tcPr>
               <w:p>
                 <w:pPr>
-                  <w:cnfStyle w:val="000000000000"/>
+                  <w:cnfStyle w:val="000000000000" w:firstRow="0" w:lastRow="0" w:firstColumn="0" w:lastColumn="0" w:oddVBand="0" w:evenVBand="0" w:oddHBand="0" w:evenHBand="0" w:firstRowFirstColumn="0" w:firstRowLastColumn="0" w:lastRowFirstColumn="0" w:lastRowLastColumn="0"/>
                 </w:pPr>
-                <w:r>
-                  <w:t xml:space="preserve"> </w:t>
-                </w:r>
                 <w:r>
                   <w:t>66554433</w:t>
                 </w:r>
@@ -318,10 +316,7 @@
         </w:sdt>
       </w:tr>
     </w:tbl>
-    <w:p>
-      <w:bookmarkStart w:id="0" w:name="_GoBack"/>
-      <w:bookmarkEnd w:id="0"/>
-    </w:p>
+    <w:p/>
     <w:p>
       <w:r>
         <w:t>The resulting XML looks like:</w:t>
@@ -334,6 +329,7 @@
           <w:docPart w:val="DefaultPlaceholder_22675703"/>
         </w:placeholder>
       </w:sdtPr>
+      <w:sdtEndPr/>
       <w:sdtContent>
         <w:p>
           <w:r>
@@ -345,7 +341,7 @@
           </w:r>
           <w:r>
             <w:br/>
-            <w:t xml:space="preserve">    &lt;quantity xml:space="preserve"&gt; 3 pcs&lt;/quantity&gt;</w:t>
+            <w:t xml:space="preserve">    &lt;quantity&gt;3 pcs&lt;/quantity&gt;</w:t>
           </w:r>
           <w:r>
             <w:br/>
@@ -357,7 +353,7 @@
           </w:r>
           <w:r>
             <w:br/>
-            <w:t xml:space="preserve">    &lt;quantity xml:space="preserve"&gt; 1 pcs&lt;/quantity&gt;</w:t>
+            <w:t xml:space="preserve">    &lt;quantity&gt;1 pcs&lt;/quantity&gt;</w:t>
           </w:r>
           <w:r>
             <w:br/>
@@ -365,7 +361,7 @@
           </w:r>
           <w:r>
             <w:br/>
-            <w:t xml:space="preserve">    &lt;quantity xml:space="preserve"&gt; 123567 pcs&lt;/quantity&gt;</w:t>
+            <w:t xml:space="preserve">    &lt;quantity&gt;123567 pcs&lt;/quantity&gt;</w:t>
           </w:r>
           <w:r>
             <w:br/>
@@ -373,7 +369,7 @@
           </w:r>
           <w:r>
             <w:br/>
-            <w:t xml:space="preserve">    &lt;quantity xml:space="preserve"&gt; 66554433 pcs&lt;/quantity&gt;</w:t>
+            <w:t xml:space="preserve">    &lt;quantity&gt;66554433 pcs&lt;/quantity&gt;</w:t>
           </w:r>
           <w:r>
             <w:br/>
@@ -393,7 +389,7 @@
 </file>
 
 <file path=word/styles.xml><?xml version="1.0" encoding="utf-8"?>
-<w:styles xmlns:r="http://schemas.openxmlformats.org/officeDocument/2006/relationships" xmlns:w="http://schemas.openxmlformats.org/wordprocessingml/2006/main">
+<w:styles xmlns:mc="http://schemas.openxmlformats.org/markup-compatibility/2006" xmlns:r="http://schemas.openxmlformats.org/officeDocument/2006/relationships" xmlns:w="http://schemas.openxmlformats.org/wordprocessingml/2006/main" xmlns:w14="http://schemas.microsoft.com/office/word/2010/wordml" mc:Ignorable="w14">
   <w:docDefaults>
     <w:rPrDefault>
       <w:rPr>
@@ -564,7 +560,6 @@
     <w:uiPriority w:val="99"/>
     <w:semiHidden/>
     <w:unhideWhenUsed/>
-    <w:qFormat/>
     <w:tblPr>
       <w:tblInd w:w="0" w:type="dxa"/>
       <w:tblCellMar>
@@ -590,7 +585,6 @@
       <w:spacing w:after="0" w:line="240" w:lineRule="auto"/>
     </w:pPr>
     <w:tblPr>
-      <w:tblInd w:w="0" w:type="dxa"/>
       <w:tblBorders>
         <w:top w:val="single" w:sz="4" w:space="0" w:color="auto"/>
         <w:left w:val="single" w:sz="4" w:space="0" w:color="auto"/>
@@ -599,12 +593,6 @@
         <w:insideH w:val="single" w:sz="4" w:space="0" w:color="auto"/>
         <w:insideV w:val="single" w:sz="4" w:space="0" w:color="auto"/>
       </w:tblBorders>
-      <w:tblCellMar>
-        <w:top w:w="0" w:type="dxa"/>
-        <w:left w:w="108" w:type="dxa"/>
-        <w:bottom w:w="0" w:type="dxa"/>
-        <w:right w:w="108" w:type="dxa"/>
-      </w:tblCellMar>
     </w:tblPr>
   </w:style>
   <w:style w:type="character" w:styleId="PlaceholderText">
@@ -658,19 +646,12 @@
     <w:tblPr>
       <w:tblStyleRowBandSize w:val="1"/>
       <w:tblStyleColBandSize w:val="1"/>
-      <w:tblInd w:w="0" w:type="dxa"/>
       <w:tblBorders>
         <w:top w:val="single" w:sz="8" w:space="0" w:color="4F81BD" w:themeColor="accent1"/>
         <w:left w:val="single" w:sz="8" w:space="0" w:color="4F81BD" w:themeColor="accent1"/>
         <w:bottom w:val="single" w:sz="8" w:space="0" w:color="4F81BD" w:themeColor="accent1"/>
         <w:right w:val="single" w:sz="8" w:space="0" w:color="4F81BD" w:themeColor="accent1"/>
       </w:tblBorders>
-      <w:tblCellMar>
-        <w:top w:w="0" w:type="dxa"/>
-        <w:left w:w="108" w:type="dxa"/>
-        <w:bottom w:w="0" w:type="dxa"/>
-        <w:right w:w="108" w:type="dxa"/>
-      </w:tblCellMar>
     </w:tblPr>
     <w:tblStylePr w:type="firstRow">
       <w:pPr>
@@ -743,14 +724,14 @@
 </file>
 
 <file path=word/stylesWithEffects.xml><?xml version="1.0" encoding="utf-8"?>
-<w:styles xmlns:w="http://schemas.openxmlformats.org/wordprocessingml/2006/main" xmlns:m="http://schemas.openxmlformats.org/officeDocument/2006/math" xmlns:mc="http://schemas.openxmlformats.org/markup-compatibility/2006" xmlns:o="urn:schemas-microsoft-com:office:office" xmlns:r="http://schemas.openxmlformats.org/officeDocument/2006/relationships" xmlns:v="urn:schemas-microsoft-com:vml" xmlns:w10="urn:schemas-microsoft-com:office:word" xmlns:w14="http://schemas.microsoft.com/office/word/2010/wordml" xmlns:wne="http://schemas.microsoft.com/office/word/2006/wordml" xmlns:wp="http://schemas.openxmlformats.org/drawingml/2006/wordprocessingDrawing" xmlns:wp14="http://schemas.microsoft.com/office/word/2010/wordprocessingDrawing" xmlns:wpc="http://schemas.microsoft.com/office/word/2010/wordprocessingCanvas" xmlns:wpg="http://schemas.microsoft.com/office/word/2010/wordprocessingGroup" xmlns:wpi="http://schemas.microsoft.com/office/word/2010/wordprocessingInk" xmlns:wps="http://schemas.microsoft.com/office/word/2010/wordprocessingShape" mc:Ignorable="w14 wp14">
+<w:styles xmlns:wpc="http://schemas.microsoft.com/office/word/2010/wordprocessingCanvas" xmlns:mc="http://schemas.openxmlformats.org/markup-compatibility/2006" xmlns:o="urn:schemas-microsoft-com:office:office" xmlns:r="http://schemas.openxmlformats.org/officeDocument/2006/relationships" xmlns:m="http://schemas.openxmlformats.org/officeDocument/2006/math" xmlns:v="urn:schemas-microsoft-com:vml" xmlns:wp14="http://schemas.microsoft.com/office/word/2010/wordprocessingDrawing" xmlns:wp="http://schemas.openxmlformats.org/drawingml/2006/wordprocessingDrawing" xmlns:w10="urn:schemas-microsoft-com:office:word" xmlns:w="http://schemas.openxmlformats.org/wordprocessingml/2006/main" xmlns:w14="http://schemas.microsoft.com/office/word/2010/wordml" xmlns:wpg="http://schemas.microsoft.com/office/word/2010/wordprocessingGroup" xmlns:wpi="http://schemas.microsoft.com/office/word/2010/wordprocessingInk" xmlns:wne="http://schemas.microsoft.com/office/word/2006/wordml" xmlns:wps="http://schemas.microsoft.com/office/word/2010/wordprocessingShape" mc:Ignorable="w14 wp14">
   <w:docDefaults>
     <w:rPrDefault>
       <w:rPr>
-        <w:rFonts w:asciiTheme="minorHAnsi" w:cstheme="minorBidi" w:eastAsiaTheme="minorHAnsi" w:hAnsiTheme="minorHAnsi"/>
+        <w:rFonts w:asciiTheme="minorHAnsi" w:eastAsiaTheme="minorHAnsi" w:hAnsiTheme="minorHAnsi" w:cstheme="minorBidi"/>
         <w:sz w:val="22"/>
         <w:szCs w:val="22"/>
-        <w:lang w:bidi="ar-SA" w:eastAsia="en-US" w:val="hr-HR"/>
+        <w:lang w:val="hr-HR" w:eastAsia="en-US" w:bidi="ar-SA"/>
       </w:rPr>
     </w:rPrDefault>
     <w:pPrDefault>
@@ -759,17 +740,17 @@
       </w:pPr>
     </w:pPrDefault>
   </w:docDefaults>
-  <w:latentStyles w:count="267" w:defLockedState="0" w:defQFormat="0" w:defSemiHidden="1" w:defUIPriority="99" w:defUnhideWhenUsed="1">
-    <w:lsdException w:name="Normal" w:qFormat="1" w:semiHidden="0" w:uiPriority="0" w:unhideWhenUsed="0"/>
-    <w:lsdException w:name="heading 1" w:qFormat="1" w:semiHidden="0" w:uiPriority="9" w:unhideWhenUsed="0"/>
-    <w:lsdException w:name="heading 2" w:qFormat="1" w:uiPriority="9"/>
-    <w:lsdException w:name="heading 3" w:qFormat="1" w:uiPriority="9"/>
-    <w:lsdException w:name="heading 4" w:qFormat="1" w:uiPriority="9"/>
-    <w:lsdException w:name="heading 5" w:qFormat="1" w:uiPriority="9"/>
-    <w:lsdException w:name="heading 6" w:qFormat="1" w:uiPriority="9"/>
-    <w:lsdException w:name="heading 7" w:qFormat="1" w:uiPriority="9"/>
-    <w:lsdException w:name="heading 8" w:qFormat="1" w:uiPriority="9"/>
-    <w:lsdException w:name="heading 9" w:qFormat="1" w:uiPriority="9"/>
+  <w:latentStyles w:defLockedState="0" w:defUIPriority="99" w:defSemiHidden="1" w:defUnhideWhenUsed="1" w:defQFormat="0" w:count="267">
+    <w:lsdException w:name="Normal" w:semiHidden="0" w:uiPriority="0" w:unhideWhenUsed="0" w:qFormat="1"/>
+    <w:lsdException w:name="heading 1" w:semiHidden="0" w:uiPriority="9" w:unhideWhenUsed="0" w:qFormat="1"/>
+    <w:lsdException w:name="heading 2" w:uiPriority="9" w:qFormat="1"/>
+    <w:lsdException w:name="heading 3" w:uiPriority="9" w:qFormat="1"/>
+    <w:lsdException w:name="heading 4" w:uiPriority="9" w:qFormat="1"/>
+    <w:lsdException w:name="heading 5" w:uiPriority="9" w:qFormat="1"/>
+    <w:lsdException w:name="heading 6" w:uiPriority="9" w:qFormat="1"/>
+    <w:lsdException w:name="heading 7" w:uiPriority="9" w:qFormat="1"/>
+    <w:lsdException w:name="heading 8" w:uiPriority="9" w:qFormat="1"/>
+    <w:lsdException w:name="heading 9" w:uiPriority="9" w:qFormat="1"/>
     <w:lsdException w:name="toc 1" w:uiPriority="39"/>
     <w:lsdException w:name="toc 2" w:uiPriority="39"/>
     <w:lsdException w:name="toc 3" w:uiPriority="39"/>
@@ -779,15 +760,15 @@
     <w:lsdException w:name="toc 7" w:uiPriority="39"/>
     <w:lsdException w:name="toc 8" w:uiPriority="39"/>
     <w:lsdException w:name="toc 9" w:uiPriority="39"/>
-    <w:lsdException w:name="caption" w:qFormat="1" w:uiPriority="35"/>
-    <w:lsdException w:name="Title" w:qFormat="1" w:semiHidden="0" w:uiPriority="10" w:unhideWhenUsed="0"/>
+    <w:lsdException w:name="caption" w:uiPriority="35" w:qFormat="1"/>
+    <w:lsdException w:name="Title" w:semiHidden="0" w:uiPriority="10" w:unhideWhenUsed="0" w:qFormat="1"/>
     <w:lsdException w:name="Default Paragraph Font" w:uiPriority="1"/>
-    <w:lsdException w:name="Subtitle" w:qFormat="1" w:semiHidden="0" w:uiPriority="11" w:unhideWhenUsed="0"/>
-    <w:lsdException w:name="Strong" w:qFormat="1" w:semiHidden="0" w:uiPriority="22" w:unhideWhenUsed="0"/>
-    <w:lsdException w:name="Emphasis" w:qFormat="1" w:semiHidden="0" w:uiPriority="20" w:unhideWhenUsed="0"/>
+    <w:lsdException w:name="Subtitle" w:semiHidden="0" w:uiPriority="11" w:unhideWhenUsed="0" w:qFormat="1"/>
+    <w:lsdException w:name="Strong" w:semiHidden="0" w:uiPriority="22" w:unhideWhenUsed="0" w:qFormat="1"/>
+    <w:lsdException w:name="Emphasis" w:semiHidden="0" w:uiPriority="20" w:unhideWhenUsed="0" w:qFormat="1"/>
     <w:lsdException w:name="Table Grid" w:semiHidden="0" w:uiPriority="59" w:unhideWhenUsed="0"/>
     <w:lsdException w:name="Placeholder Text" w:unhideWhenUsed="0"/>
-    <w:lsdException w:name="No Spacing" w:qFormat="1" w:semiHidden="0" w:uiPriority="1" w:unhideWhenUsed="0"/>
+    <w:lsdException w:name="No Spacing" w:semiHidden="0" w:uiPriority="1" w:unhideWhenUsed="0" w:qFormat="1"/>
     <w:lsdException w:name="Light Shading" w:semiHidden="0" w:uiPriority="60" w:unhideWhenUsed="0"/>
     <w:lsdException w:name="Light List" w:semiHidden="0" w:uiPriority="61" w:unhideWhenUsed="0"/>
     <w:lsdException w:name="Light Grid" w:semiHidden="0" w:uiPriority="62" w:unhideWhenUsed="0"/>
@@ -809,9 +790,9 @@
     <w:lsdException w:name="Medium Shading 2 Accent 1" w:semiHidden="0" w:uiPriority="64" w:unhideWhenUsed="0"/>
     <w:lsdException w:name="Medium List 1 Accent 1" w:semiHidden="0" w:uiPriority="65" w:unhideWhenUsed="0"/>
     <w:lsdException w:name="Revision" w:unhideWhenUsed="0"/>
-    <w:lsdException w:name="List Paragraph" w:qFormat="1" w:semiHidden="0" w:uiPriority="34" w:unhideWhenUsed="0"/>
-    <w:lsdException w:name="Quote" w:qFormat="1" w:semiHidden="0" w:uiPriority="29" w:unhideWhenUsed="0"/>
-    <w:lsdException w:name="Intense Quote" w:qFormat="1" w:semiHidden="0" w:uiPriority="30" w:unhideWhenUsed="0"/>
+    <w:lsdException w:name="List Paragraph" w:semiHidden="0" w:uiPriority="34" w:unhideWhenUsed="0" w:qFormat="1"/>
+    <w:lsdException w:name="Quote" w:semiHidden="0" w:uiPriority="29" w:unhideWhenUsed="0" w:qFormat="1"/>
+    <w:lsdException w:name="Intense Quote" w:semiHidden="0" w:uiPriority="30" w:unhideWhenUsed="0" w:qFormat="1"/>
     <w:lsdException w:name="Medium List 2 Accent 1" w:semiHidden="0" w:uiPriority="66" w:unhideWhenUsed="0"/>
     <w:lsdException w:name="Medium Grid 1 Accent 1" w:semiHidden="0" w:uiPriority="67" w:unhideWhenUsed="0"/>
     <w:lsdException w:name="Medium Grid 2 Accent 1" w:semiHidden="0" w:uiPriority="68" w:unhideWhenUsed="0"/>
@@ -890,46 +871,46 @@
     <w:lsdException w:name="Colorful Shading Accent 6" w:semiHidden="0" w:uiPriority="71" w:unhideWhenUsed="0"/>
     <w:lsdException w:name="Colorful List Accent 6" w:semiHidden="0" w:uiPriority="72" w:unhideWhenUsed="0"/>
     <w:lsdException w:name="Colorful Grid Accent 6" w:semiHidden="0" w:uiPriority="73" w:unhideWhenUsed="0"/>
-    <w:lsdException w:name="Subtle Emphasis" w:qFormat="1" w:semiHidden="0" w:uiPriority="19" w:unhideWhenUsed="0"/>
-    <w:lsdException w:name="Intense Emphasis" w:qFormat="1" w:semiHidden="0" w:uiPriority="21" w:unhideWhenUsed="0"/>
-    <w:lsdException w:name="Subtle Reference" w:qFormat="1" w:semiHidden="0" w:uiPriority="31" w:unhideWhenUsed="0"/>
-    <w:lsdException w:name="Intense Reference" w:qFormat="1" w:semiHidden="0" w:uiPriority="32" w:unhideWhenUsed="0"/>
-    <w:lsdException w:name="Book Title" w:qFormat="1" w:semiHidden="0" w:uiPriority="33" w:unhideWhenUsed="0"/>
+    <w:lsdException w:name="Subtle Emphasis" w:semiHidden="0" w:uiPriority="19" w:unhideWhenUsed="0" w:qFormat="1"/>
+    <w:lsdException w:name="Intense Emphasis" w:semiHidden="0" w:uiPriority="21" w:unhideWhenUsed="0" w:qFormat="1"/>
+    <w:lsdException w:name="Subtle Reference" w:semiHidden="0" w:uiPriority="31" w:unhideWhenUsed="0" w:qFormat="1"/>
+    <w:lsdException w:name="Intense Reference" w:semiHidden="0" w:uiPriority="32" w:unhideWhenUsed="0" w:qFormat="1"/>
+    <w:lsdException w:name="Book Title" w:semiHidden="0" w:uiPriority="33" w:unhideWhenUsed="0" w:qFormat="1"/>
     <w:lsdException w:name="Bibliography" w:uiPriority="37"/>
-    <w:lsdException w:name="TOC Heading" w:qFormat="1" w:uiPriority="39"/>
+    <w:lsdException w:name="TOC Heading" w:uiPriority="39" w:qFormat="1"/>
   </w:latentStyles>
-  <w:style w:default="1" w:styleId="Normal" w:type="paragraph">
+  <w:style w:type="paragraph" w:default="1" w:styleId="Normal">
     <w:name w:val="Normal"/>
     <w:qFormat/>
   </w:style>
-  <w:style w:default="1" w:styleId="DefaultParagraphFont" w:type="character">
+  <w:style w:type="character" w:default="1" w:styleId="DefaultParagraphFont">
     <w:name w:val="Default Paragraph Font"/>
     <w:uiPriority w:val="1"/>
     <w:semiHidden/>
     <w:unhideWhenUsed/>
   </w:style>
-  <w:style w:default="1" w:styleId="TableNormal" w:type="table">
+  <w:style w:type="table" w:default="1" w:styleId="TableNormal">
     <w:name w:val="Normal Table"/>
     <w:uiPriority w:val="99"/>
     <w:semiHidden/>
     <w:unhideWhenUsed/>
     <w:tblPr>
-      <w:tblInd w:type="dxa" w:w="0"/>
+      <w:tblInd w:w="0" w:type="dxa"/>
       <w:tblCellMar>
-        <w:top w:type="dxa" w:w="0"/>
-        <w:left w:type="dxa" w:w="108"/>
-        <w:bottom w:type="dxa" w:w="0"/>
-        <w:right w:type="dxa" w:w="108"/>
+        <w:top w:w="0" w:type="dxa"/>
+        <w:left w:w="108" w:type="dxa"/>
+        <w:bottom w:w="0" w:type="dxa"/>
+        <w:right w:w="108" w:type="dxa"/>
       </w:tblCellMar>
     </w:tblPr>
   </w:style>
-  <w:style w:default="1" w:styleId="NoList" w:type="numbering">
+  <w:style w:type="numbering" w:default="1" w:styleId="NoList">
     <w:name w:val="No List"/>
     <w:uiPriority w:val="99"/>
     <w:semiHidden/>
     <w:unhideWhenUsed/>
   </w:style>
-  <w:style w:styleId="TableGrid" w:type="table">
+  <w:style w:type="table" w:styleId="TableGrid">
     <w:name w:val="Table Grid"/>
     <w:basedOn w:val="TableNormal"/>
     <w:uiPriority w:val="59"/>
@@ -939,16 +920,16 @@
     </w:pPr>
     <w:tblPr>
       <w:tblBorders>
-        <w:top w:color="auto" w:space="0" w:sz="4" w:val="single"/>
-        <w:left w:color="auto" w:space="0" w:sz="4" w:val="single"/>
-        <w:bottom w:color="auto" w:space="0" w:sz="4" w:val="single"/>
-        <w:right w:color="auto" w:space="0" w:sz="4" w:val="single"/>
-        <w:insideH w:color="auto" w:space="0" w:sz="4" w:val="single"/>
-        <w:insideV w:color="auto" w:space="0" w:sz="4" w:val="single"/>
+        <w:top w:val="single" w:sz="4" w:space="0" w:color="auto"/>
+        <w:left w:val="single" w:sz="4" w:space="0" w:color="auto"/>
+        <w:bottom w:val="single" w:sz="4" w:space="0" w:color="auto"/>
+        <w:right w:val="single" w:sz="4" w:space="0" w:color="auto"/>
+        <w:insideH w:val="single" w:sz="4" w:space="0" w:color="auto"/>
+        <w:insideV w:val="single" w:sz="4" w:space="0" w:color="auto"/>
       </w:tblBorders>
     </w:tblPr>
   </w:style>
-  <w:style w:styleId="PlaceholderText" w:type="character">
+  <w:style w:type="character" w:styleId="PlaceholderText">
     <w:name w:val="Placeholder Text"/>
     <w:basedOn w:val="DefaultParagraphFont"/>
     <w:uiPriority w:val="99"/>
@@ -958,7 +939,7 @@
       <w:color w:val="808080"/>
     </w:rPr>
   </w:style>
-  <w:style w:styleId="BalloonText" w:type="paragraph">
+  <w:style w:type="paragraph" w:styleId="BalloonText">
     <w:name w:val="Balloon Text"/>
     <w:basedOn w:val="Normal"/>
     <w:link w:val="BalloonTextChar"/>
@@ -970,12 +951,12 @@
       <w:spacing w:after="0" w:line="240" w:lineRule="auto"/>
     </w:pPr>
     <w:rPr>
-      <w:rFonts w:ascii="Tahoma" w:cs="Tahoma" w:hAnsi="Tahoma"/>
+      <w:rFonts w:ascii="Tahoma" w:hAnsi="Tahoma" w:cs="Tahoma"/>
       <w:sz w:val="16"/>
       <w:szCs w:val="16"/>
     </w:rPr>
   </w:style>
-  <w:style w:customStyle="1" w:styleId="BalloonTextChar" w:type="character">
+  <w:style w:type="character" w:customStyle="1" w:styleId="BalloonTextChar">
     <w:name w:val="Balloon Text Char"/>
     <w:basedOn w:val="DefaultParagraphFont"/>
     <w:link w:val="BalloonText"/>
@@ -983,7 +964,7 @@
     <w:semiHidden/>
     <w:rsid w:val="00FD5BEF"/>
     <w:rPr>
-      <w:rFonts w:ascii="Tahoma" w:cs="Tahoma" w:hAnsi="Tahoma"/>
+      <w:rFonts w:ascii="Tahoma" w:hAnsi="Tahoma" w:cs="Tahoma"/>
       <w:sz w:val="16"/>
       <w:szCs w:val="16"/>
     </w:rPr>
@@ -992,7 +973,7 @@
 </file>
 
 <file path=word/glossary/document.xml><?xml version="1.0" encoding="utf-8"?>
-<w:glossaryDocument xmlns:ve="http://schemas.openxmlformats.org/markup-compatibility/2006" xmlns:o="urn:schemas-microsoft-com:office:office" xmlns:r="http://schemas.openxmlformats.org/officeDocument/2006/relationships" xmlns:m="http://schemas.openxmlformats.org/officeDocument/2006/math" xmlns:v="urn:schemas-microsoft-com:vml" xmlns:wp="http://schemas.openxmlformats.org/drawingml/2006/wordprocessingDrawing" xmlns:w10="urn:schemas-microsoft-com:office:word" xmlns:w="http://schemas.openxmlformats.org/wordprocessingml/2006/main" xmlns:wne="http://schemas.microsoft.com/office/word/2006/wordml">
+<w:glossaryDocument xmlns:wpc="http://schemas.microsoft.com/office/word/2010/wordprocessingCanvas" xmlns:mc="http://schemas.openxmlformats.org/markup-compatibility/2006" xmlns:o="urn:schemas-microsoft-com:office:office" xmlns:r="http://schemas.openxmlformats.org/officeDocument/2006/relationships" xmlns:m="http://schemas.openxmlformats.org/officeDocument/2006/math" xmlns:v="urn:schemas-microsoft-com:vml" xmlns:wp14="http://schemas.microsoft.com/office/word/2010/wordprocessingDrawing" xmlns:wp="http://schemas.openxmlformats.org/drawingml/2006/wordprocessingDrawing" xmlns:w10="urn:schemas-microsoft-com:office:word" xmlns:w="http://schemas.openxmlformats.org/wordprocessingml/2006/main" xmlns:w14="http://schemas.microsoft.com/office/word/2010/wordml" xmlns:wpg="http://schemas.microsoft.com/office/word/2010/wordprocessingGroup" xmlns:wpi="http://schemas.microsoft.com/office/word/2010/wordprocessingInk" xmlns:wne="http://schemas.microsoft.com/office/word/2006/wordml" xmlns:wps="http://schemas.microsoft.com/office/word/2010/wordprocessingShape" mc:Ignorable="w14 wp14">
   <w:docParts>
     <w:docPart>
       <w:docPartPr>
@@ -1083,7 +1064,7 @@
 </file>
 
 <file path=word/glossary/fontTable.xml><?xml version="1.0" encoding="utf-8"?>
-<w:fonts xmlns:r="http://schemas.openxmlformats.org/officeDocument/2006/relationships" xmlns:w="http://schemas.openxmlformats.org/wordprocessingml/2006/main">
+<w:fonts xmlns:mc="http://schemas.openxmlformats.org/markup-compatibility/2006" xmlns:r="http://schemas.openxmlformats.org/officeDocument/2006/relationships" xmlns:w="http://schemas.openxmlformats.org/wordprocessingml/2006/main" xmlns:w14="http://schemas.microsoft.com/office/word/2010/wordml" mc:Ignorable="w14">
   <w:font w:name="Calibri">
     <w:panose1 w:val="020F0502020204030204"/>
     <w:charset w:val="EE"/>
@@ -1117,24 +1098,27 @@
 </file>
 
 <file path=word/glossary/settings.xml><?xml version="1.0" encoding="utf-8"?>
-<w:settings xmlns:o="urn:schemas-microsoft-com:office:office" xmlns:r="http://schemas.openxmlformats.org/officeDocument/2006/relationships" xmlns:m="http://schemas.openxmlformats.org/officeDocument/2006/math" xmlns:v="urn:schemas-microsoft-com:vml" xmlns:w10="urn:schemas-microsoft-com:office:word" xmlns:w="http://schemas.openxmlformats.org/wordprocessingml/2006/main" xmlns:sl="http://schemas.openxmlformats.org/schemaLibrary/2006/main">
+<w:settings xmlns:mc="http://schemas.openxmlformats.org/markup-compatibility/2006" xmlns:o="urn:schemas-microsoft-com:office:office" xmlns:r="http://schemas.openxmlformats.org/officeDocument/2006/relationships" xmlns:m="http://schemas.openxmlformats.org/officeDocument/2006/math" xmlns:v="urn:schemas-microsoft-com:vml" xmlns:w10="urn:schemas-microsoft-com:office:word" xmlns:w="http://schemas.openxmlformats.org/wordprocessingml/2006/main" xmlns:w14="http://schemas.microsoft.com/office/word/2010/wordml" xmlns:sl="http://schemas.openxmlformats.org/schemaLibrary/2006/main" mc:Ignorable="w14">
   <w:view w:val="normal"/>
   <w:defaultTabStop w:val="708"/>
   <w:hyphenationZone w:val="425"/>
   <w:characterSpacingControl w:val="doNotCompress"/>
   <w:compat>
     <w:useFELayout/>
+    <w:compatSetting w:name="compatibilityMode" w:uri="http://schemas.microsoft.com/office/word" w:val="12"/>
   </w:compat>
   <w:rsids>
     <w:rsidRoot w:val="00211968"/>
     <w:rsid w:val="0000266E"/>
-    <w:rsid w:val="000F1E09"/>
     <w:rsid w:val="00211968"/>
     <w:rsid w:val="003854FA"/>
     <w:rsid w:val="00392CA2"/>
     <w:rsid w:val="003A0BBB"/>
     <w:rsid w:val="005128EA"/>
     <w:rsid w:val="00791CD9"/>
+    <w:rsid w:val="00896573"/>
+    <w:rsid w:val="008F7488"/>
+    <w:rsid w:val="00B858CC"/>
     <w:rsid w:val="00BD48E8"/>
     <w:rsid w:val="00E53115"/>
     <w:rsid w:val="00E83653"/>
@@ -1143,7 +1127,7 @@
     <m:mathFont m:val="Cambria Math"/>
     <m:brkBin m:val="before"/>
     <m:brkBinSub m:val="--"/>
-    <m:smallFrac m:val="off"/>
+    <m:smallFrac m:val="0"/>
     <m:dispDef/>
     <m:lMargin m:val="0"/>
     <m:rMargin m:val="0"/>
@@ -1160,7 +1144,7 @@
 </file>
 
 <file path=word/glossary/styles.xml><?xml version="1.0" encoding="utf-8"?>
-<w:styles xmlns:r="http://schemas.openxmlformats.org/officeDocument/2006/relationships" xmlns:w="http://schemas.openxmlformats.org/wordprocessingml/2006/main">
+<w:styles xmlns:mc="http://schemas.openxmlformats.org/markup-compatibility/2006" xmlns:r="http://schemas.openxmlformats.org/officeDocument/2006/relationships" xmlns:w="http://schemas.openxmlformats.org/wordprocessingml/2006/main" xmlns:w14="http://schemas.microsoft.com/office/word/2010/wordml" mc:Ignorable="w14">
   <w:docDefaults>
     <w:rPrDefault>
       <w:rPr>
@@ -1331,7 +1315,6 @@
     <w:uiPriority w:val="99"/>
     <w:semiHidden/>
     <w:unhideWhenUsed/>
-    <w:qFormat/>
     <w:tblPr>
       <w:tblInd w:w="0" w:type="dxa"/>
       <w:tblCellMar>
@@ -1377,8 +1360,198 @@
 </w:styles>
 </file>
 
+<file path=word/glossary/stylesWithEffects.xml><?xml version="1.0" encoding="utf-8"?>
+<w:styles xmlns:wpc="http://schemas.microsoft.com/office/word/2010/wordprocessingCanvas" xmlns:mc="http://schemas.openxmlformats.org/markup-compatibility/2006" xmlns:o="urn:schemas-microsoft-com:office:office" xmlns:r="http://schemas.openxmlformats.org/officeDocument/2006/relationships" xmlns:m="http://schemas.openxmlformats.org/officeDocument/2006/math" xmlns:v="urn:schemas-microsoft-com:vml" xmlns:wp14="http://schemas.microsoft.com/office/word/2010/wordprocessingDrawing" xmlns:wp="http://schemas.openxmlformats.org/drawingml/2006/wordprocessingDrawing" xmlns:w10="urn:schemas-microsoft-com:office:word" xmlns:w="http://schemas.openxmlformats.org/wordprocessingml/2006/main" xmlns:w14="http://schemas.microsoft.com/office/word/2010/wordml" xmlns:wpg="http://schemas.microsoft.com/office/word/2010/wordprocessingGroup" xmlns:wpi="http://schemas.microsoft.com/office/word/2010/wordprocessingInk" xmlns:wne="http://schemas.microsoft.com/office/word/2006/wordml" xmlns:wps="http://schemas.microsoft.com/office/word/2010/wordprocessingShape" mc:Ignorable="w14 wp14">
+  <w:docDefaults>
+    <w:rPrDefault>
+      <w:rPr>
+        <w:rFonts w:asciiTheme="minorHAnsi" w:eastAsiaTheme="minorEastAsia" w:hAnsiTheme="minorHAnsi" w:cstheme="minorBidi"/>
+        <w:sz w:val="22"/>
+        <w:szCs w:val="22"/>
+        <w:lang w:val="hr-HR" w:eastAsia="hr-HR" w:bidi="ar-SA"/>
+      </w:rPr>
+    </w:rPrDefault>
+    <w:pPrDefault>
+      <w:pPr>
+        <w:spacing w:after="200" w:line="276" w:lineRule="auto"/>
+      </w:pPr>
+    </w:pPrDefault>
+  </w:docDefaults>
+  <w:latentStyles w:defLockedState="0" w:defUIPriority="99" w:defSemiHidden="1" w:defUnhideWhenUsed="1" w:defQFormat="0" w:count="267">
+    <w:lsdException w:name="Normal" w:semiHidden="0" w:uiPriority="0" w:unhideWhenUsed="0" w:qFormat="1"/>
+    <w:lsdException w:name="heading 1" w:semiHidden="0" w:uiPriority="9" w:unhideWhenUsed="0" w:qFormat="1"/>
+    <w:lsdException w:name="heading 2" w:uiPriority="9" w:qFormat="1"/>
+    <w:lsdException w:name="heading 3" w:uiPriority="9" w:qFormat="1"/>
+    <w:lsdException w:name="heading 4" w:uiPriority="9" w:qFormat="1"/>
+    <w:lsdException w:name="heading 5" w:uiPriority="9" w:qFormat="1"/>
+    <w:lsdException w:name="heading 6" w:uiPriority="9" w:qFormat="1"/>
+    <w:lsdException w:name="heading 7" w:uiPriority="9" w:qFormat="1"/>
+    <w:lsdException w:name="heading 8" w:uiPriority="9" w:qFormat="1"/>
+    <w:lsdException w:name="heading 9" w:uiPriority="9" w:qFormat="1"/>
+    <w:lsdException w:name="toc 1" w:uiPriority="39"/>
+    <w:lsdException w:name="toc 2" w:uiPriority="39"/>
+    <w:lsdException w:name="toc 3" w:uiPriority="39"/>
+    <w:lsdException w:name="toc 4" w:uiPriority="39"/>
+    <w:lsdException w:name="toc 5" w:uiPriority="39"/>
+    <w:lsdException w:name="toc 6" w:uiPriority="39"/>
+    <w:lsdException w:name="toc 7" w:uiPriority="39"/>
+    <w:lsdException w:name="toc 8" w:uiPriority="39"/>
+    <w:lsdException w:name="toc 9" w:uiPriority="39"/>
+    <w:lsdException w:name="caption" w:uiPriority="35" w:qFormat="1"/>
+    <w:lsdException w:name="Title" w:semiHidden="0" w:uiPriority="10" w:unhideWhenUsed="0" w:qFormat="1"/>
+    <w:lsdException w:name="Default Paragraph Font" w:uiPriority="1"/>
+    <w:lsdException w:name="Subtitle" w:semiHidden="0" w:uiPriority="11" w:unhideWhenUsed="0" w:qFormat="1"/>
+    <w:lsdException w:name="Strong" w:semiHidden="0" w:uiPriority="22" w:unhideWhenUsed="0" w:qFormat="1"/>
+    <w:lsdException w:name="Emphasis" w:semiHidden="0" w:uiPriority="20" w:unhideWhenUsed="0" w:qFormat="1"/>
+    <w:lsdException w:name="Table Grid" w:semiHidden="0" w:uiPriority="59" w:unhideWhenUsed="0"/>
+    <w:lsdException w:name="Placeholder Text" w:unhideWhenUsed="0"/>
+    <w:lsdException w:name="No Spacing" w:semiHidden="0" w:uiPriority="1" w:unhideWhenUsed="0" w:qFormat="1"/>
+    <w:lsdException w:name="Light Shading" w:semiHidden="0" w:uiPriority="60" w:unhideWhenUsed="0"/>
+    <w:lsdException w:name="Light List" w:semiHidden="0" w:uiPriority="61" w:unhideWhenUsed="0"/>
+    <w:lsdException w:name="Light Grid" w:semiHidden="0" w:uiPriority="62" w:unhideWhenUsed="0"/>
+    <w:lsdException w:name="Medium Shading 1" w:semiHidden="0" w:uiPriority="63" w:unhideWhenUsed="0"/>
+    <w:lsdException w:name="Medium Shading 2" w:semiHidden="0" w:uiPriority="64" w:unhideWhenUsed="0"/>
+    <w:lsdException w:name="Medium List 1" w:semiHidden="0" w:uiPriority="65" w:unhideWhenUsed="0"/>
+    <w:lsdException w:name="Medium List 2" w:semiHidden="0" w:uiPriority="66" w:unhideWhenUsed="0"/>
+    <w:lsdException w:name="Medium Grid 1" w:semiHidden="0" w:uiPriority="67" w:unhideWhenUsed="0"/>
+    <w:lsdException w:name="Medium Grid 2" w:semiHidden="0" w:uiPriority="68" w:unhideWhenUsed="0"/>
+    <w:lsdException w:name="Medium Grid 3" w:semiHidden="0" w:uiPriority="69" w:unhideWhenUsed="0"/>
+    <w:lsdException w:name="Dark List" w:semiHidden="0" w:uiPriority="70" w:unhideWhenUsed="0"/>
+    <w:lsdException w:name="Colorful Shading" w:semiHidden="0" w:uiPriority="71" w:unhideWhenUsed="0"/>
+    <w:lsdException w:name="Colorful List" w:semiHidden="0" w:uiPriority="72" w:unhideWhenUsed="0"/>
+    <w:lsdException w:name="Colorful Grid" w:semiHidden="0" w:uiPriority="73" w:unhideWhenUsed="0"/>
+    <w:lsdException w:name="Light Shading Accent 1" w:semiHidden="0" w:uiPriority="60" w:unhideWhenUsed="0"/>
+    <w:lsdException w:name="Light List Accent 1" w:semiHidden="0" w:uiPriority="61" w:unhideWhenUsed="0"/>
+    <w:lsdException w:name="Light Grid Accent 1" w:semiHidden="0" w:uiPriority="62" w:unhideWhenUsed="0"/>
+    <w:lsdException w:name="Medium Shading 1 Accent 1" w:semiHidden="0" w:uiPriority="63" w:unhideWhenUsed="0"/>
+    <w:lsdException w:name="Medium Shading 2 Accent 1" w:semiHidden="0" w:uiPriority="64" w:unhideWhenUsed="0"/>
+    <w:lsdException w:name="Medium List 1 Accent 1" w:semiHidden="0" w:uiPriority="65" w:unhideWhenUsed="0"/>
+    <w:lsdException w:name="Revision" w:unhideWhenUsed="0"/>
+    <w:lsdException w:name="List Paragraph" w:semiHidden="0" w:uiPriority="34" w:unhideWhenUsed="0" w:qFormat="1"/>
+    <w:lsdException w:name="Quote" w:semiHidden="0" w:uiPriority="29" w:unhideWhenUsed="0" w:qFormat="1"/>
+    <w:lsdException w:name="Intense Quote" w:semiHidden="0" w:uiPriority="30" w:unhideWhenUsed="0" w:qFormat="1"/>
+    <w:lsdException w:name="Medium List 2 Accent 1" w:semiHidden="0" w:uiPriority="66" w:unhideWhenUsed="0"/>
+    <w:lsdException w:name="Medium Grid 1 Accent 1" w:semiHidden="0" w:uiPriority="67" w:unhideWhenUsed="0"/>
+    <w:lsdException w:name="Medium Grid 2 Accent 1" w:semiHidden="0" w:uiPriority="68" w:unhideWhenUsed="0"/>
+    <w:lsdException w:name="Medium Grid 3 Accent 1" w:semiHidden="0" w:uiPriority="69" w:unhideWhenUsed="0"/>
+    <w:lsdException w:name="Dark List Accent 1" w:semiHidden="0" w:uiPriority="70" w:unhideWhenUsed="0"/>
+    <w:lsdException w:name="Colorful Shading Accent 1" w:semiHidden="0" w:uiPriority="71" w:unhideWhenUsed="0"/>
+    <w:lsdException w:name="Colorful List Accent 1" w:semiHidden="0" w:uiPriority="72" w:unhideWhenUsed="0"/>
+    <w:lsdException w:name="Colorful Grid Accent 1" w:semiHidden="0" w:uiPriority="73" w:unhideWhenUsed="0"/>
+    <w:lsdException w:name="Light Shading Accent 2" w:semiHidden="0" w:uiPriority="60" w:unhideWhenUsed="0"/>
+    <w:lsdException w:name="Light List Accent 2" w:semiHidden="0" w:uiPriority="61" w:unhideWhenUsed="0"/>
+    <w:lsdException w:name="Light Grid Accent 2" w:semiHidden="0" w:uiPriority="62" w:unhideWhenUsed="0"/>
+    <w:lsdException w:name="Medium Shading 1 Accent 2" w:semiHidden="0" w:uiPriority="63" w:unhideWhenUsed="0"/>
+    <w:lsdException w:name="Medium Shading 2 Accent 2" w:semiHidden="0" w:uiPriority="64" w:unhideWhenUsed="0"/>
+    <w:lsdException w:name="Medium List 1 Accent 2" w:semiHidden="0" w:uiPriority="65" w:unhideWhenUsed="0"/>
+    <w:lsdException w:name="Medium List 2 Accent 2" w:semiHidden="0" w:uiPriority="66" w:unhideWhenUsed="0"/>
+    <w:lsdException w:name="Medium Grid 1 Accent 2" w:semiHidden="0" w:uiPriority="67" w:unhideWhenUsed="0"/>
+    <w:lsdException w:name="Medium Grid 2 Accent 2" w:semiHidden="0" w:uiPriority="68" w:unhideWhenUsed="0"/>
+    <w:lsdException w:name="Medium Grid 3 Accent 2" w:semiHidden="0" w:uiPriority="69" w:unhideWhenUsed="0"/>
+    <w:lsdException w:name="Dark List Accent 2" w:semiHidden="0" w:uiPriority="70" w:unhideWhenUsed="0"/>
+    <w:lsdException w:name="Colorful Shading Accent 2" w:semiHidden="0" w:uiPriority="71" w:unhideWhenUsed="0"/>
+    <w:lsdException w:name="Colorful List Accent 2" w:semiHidden="0" w:uiPriority="72" w:unhideWhenUsed="0"/>
+    <w:lsdException w:name="Colorful Grid Accent 2" w:semiHidden="0" w:uiPriority="73" w:unhideWhenUsed="0"/>
+    <w:lsdException w:name="Light Shading Accent 3" w:semiHidden="0" w:uiPriority="60" w:unhideWhenUsed="0"/>
+    <w:lsdException w:name="Light List Accent 3" w:semiHidden="0" w:uiPriority="61" w:unhideWhenUsed="0"/>
+    <w:lsdException w:name="Light Grid Accent 3" w:semiHidden="0" w:uiPriority="62" w:unhideWhenUsed="0"/>
+    <w:lsdException w:name="Medium Shading 1 Accent 3" w:semiHidden="0" w:uiPriority="63" w:unhideWhenUsed="0"/>
+    <w:lsdException w:name="Medium Shading 2 Accent 3" w:semiHidden="0" w:uiPriority="64" w:unhideWhenUsed="0"/>
+    <w:lsdException w:name="Medium List 1 Accent 3" w:semiHidden="0" w:uiPriority="65" w:unhideWhenUsed="0"/>
+    <w:lsdException w:name="Medium List 2 Accent 3" w:semiHidden="0" w:uiPriority="66" w:unhideWhenUsed="0"/>
+    <w:lsdException w:name="Medium Grid 1 Accent 3" w:semiHidden="0" w:uiPriority="67" w:unhideWhenUsed="0"/>
+    <w:lsdException w:name="Medium Grid 2 Accent 3" w:semiHidden="0" w:uiPriority="68" w:unhideWhenUsed="0"/>
+    <w:lsdException w:name="Medium Grid 3 Accent 3" w:semiHidden="0" w:uiPriority="69" w:unhideWhenUsed="0"/>
+    <w:lsdException w:name="Dark List Accent 3" w:semiHidden="0" w:uiPriority="70" w:unhideWhenUsed="0"/>
+    <w:lsdException w:name="Colorful Shading Accent 3" w:semiHidden="0" w:uiPriority="71" w:unhideWhenUsed="0"/>
+    <w:lsdException w:name="Colorful List Accent 3" w:semiHidden="0" w:uiPriority="72" w:unhideWhenUsed="0"/>
+    <w:lsdException w:name="Colorful Grid Accent 3" w:semiHidden="0" w:uiPriority="73" w:unhideWhenUsed="0"/>
+    <w:lsdException w:name="Light Shading Accent 4" w:semiHidden="0" w:uiPriority="60" w:unhideWhenUsed="0"/>
+    <w:lsdException w:name="Light List Accent 4" w:semiHidden="0" w:uiPriority="61" w:unhideWhenUsed="0"/>
+    <w:lsdException w:name="Light Grid Accent 4" w:semiHidden="0" w:uiPriority="62" w:unhideWhenUsed="0"/>
+    <w:lsdException w:name="Medium Shading 1 Accent 4" w:semiHidden="0" w:uiPriority="63" w:unhideWhenUsed="0"/>
+    <w:lsdException w:name="Medium Shading 2 Accent 4" w:semiHidden="0" w:uiPriority="64" w:unhideWhenUsed="0"/>
+    <w:lsdException w:name="Medium List 1 Accent 4" w:semiHidden="0" w:uiPriority="65" w:unhideWhenUsed="0"/>
+    <w:lsdException w:name="Medium List 2 Accent 4" w:semiHidden="0" w:uiPriority="66" w:unhideWhenUsed="0"/>
+    <w:lsdException w:name="Medium Grid 1 Accent 4" w:semiHidden="0" w:uiPriority="67" w:unhideWhenUsed="0"/>
+    <w:lsdException w:name="Medium Grid 2 Accent 4" w:semiHidden="0" w:uiPriority="68" w:unhideWhenUsed="0"/>
+    <w:lsdException w:name="Medium Grid 3 Accent 4" w:semiHidden="0" w:uiPriority="69" w:unhideWhenUsed="0"/>
+    <w:lsdException w:name="Dark List Accent 4" w:semiHidden="0" w:uiPriority="70" w:unhideWhenUsed="0"/>
+    <w:lsdException w:name="Colorful Shading Accent 4" w:semiHidden="0" w:uiPriority="71" w:unhideWhenUsed="0"/>
+    <w:lsdException w:name="Colorful List Accent 4" w:semiHidden="0" w:uiPriority="72" w:unhideWhenUsed="0"/>
+    <w:lsdException w:name="Colorful Grid Accent 4" w:semiHidden="0" w:uiPriority="73" w:unhideWhenUsed="0"/>
+    <w:lsdException w:name="Light Shading Accent 5" w:semiHidden="0" w:uiPriority="60" w:unhideWhenUsed="0"/>
+    <w:lsdException w:name="Light List Accent 5" w:semiHidden="0" w:uiPriority="61" w:unhideWhenUsed="0"/>
+    <w:lsdException w:name="Light Grid Accent 5" w:semiHidden="0" w:uiPriority="62" w:unhideWhenUsed="0"/>
+    <w:lsdException w:name="Medium Shading 1 Accent 5" w:semiHidden="0" w:uiPriority="63" w:unhideWhenUsed="0"/>
+    <w:lsdException w:name="Medium Shading 2 Accent 5" w:semiHidden="0" w:uiPriority="64" w:unhideWhenUsed="0"/>
+    <w:lsdException w:name="Medium List 1 Accent 5" w:semiHidden="0" w:uiPriority="65" w:unhideWhenUsed="0"/>
+    <w:lsdException w:name="Medium List 2 Accent 5" w:semiHidden="0" w:uiPriority="66" w:unhideWhenUsed="0"/>
+    <w:lsdException w:name="Medium Grid 1 Accent 5" w:semiHidden="0" w:uiPriority="67" w:unhideWhenUsed="0"/>
+    <w:lsdException w:name="Medium Grid 2 Accent 5" w:semiHidden="0" w:uiPriority="68" w:unhideWhenUsed="0"/>
+    <w:lsdException w:name="Medium Grid 3 Accent 5" w:semiHidden="0" w:uiPriority="69" w:unhideWhenUsed="0"/>
+    <w:lsdException w:name="Dark List Accent 5" w:semiHidden="0" w:uiPriority="70" w:unhideWhenUsed="0"/>
+    <w:lsdException w:name="Colorful Shading Accent 5" w:semiHidden="0" w:uiPriority="71" w:unhideWhenUsed="0"/>
+    <w:lsdException w:name="Colorful List Accent 5" w:semiHidden="0" w:uiPriority="72" w:unhideWhenUsed="0"/>
+    <w:lsdException w:name="Colorful Grid Accent 5" w:semiHidden="0" w:uiPriority="73" w:unhideWhenUsed="0"/>
+    <w:lsdException w:name="Light Shading Accent 6" w:semiHidden="0" w:uiPriority="60" w:unhideWhenUsed="0"/>
+    <w:lsdException w:name="Light List Accent 6" w:semiHidden="0" w:uiPriority="61" w:unhideWhenUsed="0"/>
+    <w:lsdException w:name="Light Grid Accent 6" w:semiHidden="0" w:uiPriority="62" w:unhideWhenUsed="0"/>
+    <w:lsdException w:name="Medium Shading 1 Accent 6" w:semiHidden="0" w:uiPriority="63" w:unhideWhenUsed="0"/>
+    <w:lsdException w:name="Medium Shading 2 Accent 6" w:semiHidden="0" w:uiPriority="64" w:unhideWhenUsed="0"/>
+    <w:lsdException w:name="Medium List 1 Accent 6" w:semiHidden="0" w:uiPriority="65" w:unhideWhenUsed="0"/>
+    <w:lsdException w:name="Medium List 2 Accent 6" w:semiHidden="0" w:uiPriority="66" w:unhideWhenUsed="0"/>
+    <w:lsdException w:name="Medium Grid 1 Accent 6" w:semiHidden="0" w:uiPriority="67" w:unhideWhenUsed="0"/>
+    <w:lsdException w:name="Medium Grid 2 Accent 6" w:semiHidden="0" w:uiPriority="68" w:unhideWhenUsed="0"/>
+    <w:lsdException w:name="Medium Grid 3 Accent 6" w:semiHidden="0" w:uiPriority="69" w:unhideWhenUsed="0"/>
+    <w:lsdException w:name="Dark List Accent 6" w:semiHidden="0" w:uiPriority="70" w:unhideWhenUsed="0"/>
+    <w:lsdException w:name="Colorful Shading Accent 6" w:semiHidden="0" w:uiPriority="71" w:unhideWhenUsed="0"/>
+    <w:lsdException w:name="Colorful List Accent 6" w:semiHidden="0" w:uiPriority="72" w:unhideWhenUsed="0"/>
+    <w:lsdException w:name="Colorful Grid Accent 6" w:semiHidden="0" w:uiPriority="73" w:unhideWhenUsed="0"/>
+    <w:lsdException w:name="Subtle Emphasis" w:semiHidden="0" w:uiPriority="19" w:unhideWhenUsed="0" w:qFormat="1"/>
+    <w:lsdException w:name="Intense Emphasis" w:semiHidden="0" w:uiPriority="21" w:unhideWhenUsed="0" w:qFormat="1"/>
+    <w:lsdException w:name="Subtle Reference" w:semiHidden="0" w:uiPriority="31" w:unhideWhenUsed="0" w:qFormat="1"/>
+    <w:lsdException w:name="Intense Reference" w:semiHidden="0" w:uiPriority="32" w:unhideWhenUsed="0" w:qFormat="1"/>
+    <w:lsdException w:name="Book Title" w:semiHidden="0" w:uiPriority="33" w:unhideWhenUsed="0" w:qFormat="1"/>
+    <w:lsdException w:name="Bibliography" w:uiPriority="37"/>
+    <w:lsdException w:name="TOC Heading" w:uiPriority="39" w:qFormat="1"/>
+  </w:latentStyles>
+  <w:style w:type="paragraph" w:default="1" w:styleId="Normal">
+    <w:name w:val="Normal"/>
+    <w:qFormat/>
+  </w:style>
+  <w:style w:type="character" w:default="1" w:styleId="DefaultParagraphFont">
+    <w:name w:val="Default Paragraph Font"/>
+    <w:uiPriority w:val="1"/>
+    <w:semiHidden/>
+    <w:unhideWhenUsed/>
+  </w:style>
+  <w:style w:type="table" w:default="1" w:styleId="TableNormal">
+    <w:name w:val="Normal Table"/>
+    <w:uiPriority w:val="99"/>
+    <w:semiHidden/>
+    <w:unhideWhenUsed/>
+    <w:tblPr>
+      <w:tblInd w:w="0" w:type="dxa"/>
+      <w:tblCellMar>
+        <w:top w:w="0" w:type="dxa"/>
+        <w:left w:w="108" w:type="dxa"/>
+        <w:bottom w:w="0" w:type="dxa"/>
+        <w:right w:w="108" w:type="dxa"/>
+      </w:tblCellMar>
+    </w:tblPr>
+  </w:style>
+  <w:style w:type="numbering" w:default="1" w:styleId="NoList">
+    <w:name w:val="No List"/>
+    <w:uiPriority w:val="99"/>
+    <w:semiHidden/>
+    <w:unhideWhenUsed/>
+  </w:style>
+</w:styles>
+</file>
+
 <file path=word/glossary/webSettings.xml><?xml version="1.0" encoding="utf-8"?>
-<w:webSettings xmlns:r="http://schemas.openxmlformats.org/officeDocument/2006/relationships" xmlns:w="http://schemas.openxmlformats.org/wordprocessingml/2006/main">
+<w:webSettings xmlns:mc="http://schemas.openxmlformats.org/markup-compatibility/2006" xmlns:r="http://schemas.openxmlformats.org/officeDocument/2006/relationships" xmlns:w="http://schemas.openxmlformats.org/wordprocessingml/2006/main" xmlns:w14="http://schemas.microsoft.com/office/word/2010/wordml" mc:Ignorable="w14">
   <w:optimizeForBrowser/>
   <w:allowPNG/>
 </w:webSettings>
@@ -1672,16 +1845,16 @@
 <file path=customXml/item1.xml><?xml version="1.0" encoding="utf-8"?>
 <root>
   <item product="Templater TPL">
-    <quantity xml:space="preserve"> 3 pcs</quantity>
+    <quantity>3 pcs</quantity>
   </item>
   <item product="Computer COMP">
-    <quantity xml:space="preserve"> 1 pcs</quantity>
+    <quantity>1 pcs</quantity>
   </item>
   <item product="Planets PLN">
-    <quantity xml:space="preserve"> 123567 pcs</quantity>
+    <quantity>123567 pcs</quantity>
   </item>
   <item product="Stars STR">
-    <quantity xml:space="preserve"> 66554433 pcs</quantity>
+    <quantity>66554433 pcs</quantity>
   </item>
 </root>
 </file>

</xml_diff>

<commit_message>
Updating examples to show new features
Fix shared charts to use explicit value as expressions will leave values empty.
Add DR chart resize to shared charts.

Show HTML/DOCX embedding in Word.

Add Content Control Dropdown example to XML binding.

DR Chart example added to SheetReport.

Alternative way to present empty table in WordTables
</commit_message>
<xml_diff>
--- a/Advanced/XmlBinding/result.docx
+++ b/Advanced/XmlBinding/result.docx
@@ -3,8 +3,6 @@
 <w:document xmlns:wpc="http://schemas.microsoft.com/office/word/2010/wordprocessingCanvas" xmlns:mc="http://schemas.openxmlformats.org/markup-compatibility/2006" xmlns:o="urn:schemas-microsoft-com:office:office" xmlns:r="http://schemas.openxmlformats.org/officeDocument/2006/relationships" xmlns:m="http://schemas.openxmlformats.org/officeDocument/2006/math" xmlns:v="urn:schemas-microsoft-com:vml" xmlns:wp14="http://schemas.microsoft.com/office/word/2010/wordprocessingDrawing" xmlns:wp="http://schemas.openxmlformats.org/drawingml/2006/wordprocessingDrawing" xmlns:w10="urn:schemas-microsoft-com:office:word" xmlns:w="http://schemas.openxmlformats.org/wordprocessingml/2006/main" xmlns:w14="http://schemas.microsoft.com/office/word/2010/wordml" xmlns:wpg="http://schemas.microsoft.com/office/word/2010/wordprocessingGroup" xmlns:wpi="http://schemas.microsoft.com/office/word/2010/wordprocessingInk" xmlns:wne="http://schemas.microsoft.com/office/word/2006/wordml" xmlns:wps="http://schemas.microsoft.com/office/word/2010/wordprocessingShape" mc:Ignorable="w14 wp14">
   <w:body>
     <w:p>
-      <w:bookmarkStart w:id="0" w:name="_GoBack"/>
-      <w:bookmarkEnd w:id="0"/>
       <w:r>
         <w:t>Templater supports binding content controls through custom XML with tags. When collection is resized, bound XML will be resized also. Content controls can be bound or unbound, but they behave differently.</w:t>
       </w:r>
@@ -78,6 +76,12 @@
                 <w:r>
                   <w:t xml:space="preserve"> TPL</w:t>
                 </w:r>
+                <w:r>
+                  <w:t/>
+                </w:r>
+                <w:r>
+                  <w:t/>
+                </w:r>
               </w:p>
             </w:tc>
           </w:sdtContent>
@@ -118,11 +122,14 @@
         </w:sdt>
       </w:tr>
       <w:tr>
+        <w:trPr>
+          <w:cnfStyle w:val="000000100000" w:firstRow="0" w:lastRow="0" w:firstColumn="0" w:lastColumn="0" w:oddVBand="0" w:evenVBand="0" w:oddHBand="1" w:evenHBand="0" w:firstRowFirstColumn="0" w:firstRowLastColumn="0" w:lastRowFirstColumn="0" w:lastRowLastColumn="0"/>
+        </w:trPr>
         <w:sdt>
           <w:sdtPr>
             <w:alias w:val="Product Hardware"/>
             <w:tag w:val="[[tag]] for product"/>
-            <w:id w:val="1750498848"/>
+            <w:id w:val="9343812"/>
             <w:placeholder>
               <w:docPart w:val="46318B8842294BEA9BE31459E3694D52"/>
             </w:placeholder>
@@ -143,6 +150,12 @@
                 <w:r>
                   <w:t xml:space="preserve"> COMP</w:t>
                 </w:r>
+                <w:r>
+                  <w:t/>
+                </w:r>
+                <w:r>
+                  <w:t/>
+                </w:r>
               </w:p>
             </w:tc>
           </w:sdtContent>
@@ -151,7 +164,7 @@
           <w:sdtPr>
             <w:alias w:val="Items"/>
             <w:tag w:val="[[tag]] B"/>
-            <w:id w:val="1995250556"/>
+            <w:id w:val="17818390"/>
             <w:placeholder>
               <w:docPart w:val="BA63E0CD470345A58B402516E5018854"/>
             </w:placeholder>
@@ -166,7 +179,7 @@
               </w:tcPr>
               <w:p>
                 <w:pPr>
-                  <w:cnfStyle w:val="000000000000" w:firstRow="0" w:lastRow="0" w:firstColumn="0" w:lastColumn="0" w:oddVBand="0" w:evenVBand="0" w:oddHBand="0" w:evenHBand="0" w:firstRowFirstColumn="0" w:firstRowLastColumn="0" w:lastRowFirstColumn="0" w:lastRowLastColumn="0"/>
+                  <w:cnfStyle w:val="000000100000" w:firstRow="0" w:lastRow="0" w:firstColumn="0" w:lastColumn="0" w:oddVBand="0" w:evenVBand="0" w:oddHBand="1" w:evenHBand="0" w:firstRowFirstColumn="0" w:firstRowLastColumn="0" w:lastRowFirstColumn="0" w:lastRowLastColumn="0"/>
                 </w:pPr>
                 <w:r>
                   <w:t>1</w:t>
@@ -190,7 +203,7 @@
           <w:sdtPr>
             <w:alias w:val="Product Big balls"/>
             <w:tag w:val="[[tag]] for product"/>
-            <w:id w:val="301749835"/>
+            <w:id w:val="63630067"/>
             <w:placeholder>
               <w:docPart w:val="46318B8842294BEA9BE31459E3694D52"/>
             </w:placeholder>
@@ -211,6 +224,12 @@
                 <w:r>
                   <w:t xml:space="preserve"> PLN</w:t>
                 </w:r>
+                <w:r>
+                  <w:t/>
+                </w:r>
+                <w:r>
+                  <w:t/>
+                </w:r>
               </w:p>
             </w:tc>
           </w:sdtContent>
@@ -219,7 +238,7 @@
           <w:sdtPr>
             <w:alias w:val="Very much"/>
             <w:tag w:val="[[tag]] B"/>
-            <w:id w:val="961160488"/>
+            <w:id w:val="44780731"/>
             <w:placeholder>
               <w:docPart w:val="BA63E0CD470345A58B402516E5018854"/>
             </w:placeholder>
@@ -251,11 +270,14 @@
         </w:sdt>
       </w:tr>
       <w:tr>
+        <w:trPr>
+          <w:cnfStyle w:val="000000100000" w:firstRow="0" w:lastRow="0" w:firstColumn="0" w:lastColumn="0" w:oddVBand="0" w:evenVBand="0" w:oddHBand="1" w:evenHBand="0" w:firstRowFirstColumn="0" w:firstRowLastColumn="0" w:lastRowFirstColumn="0" w:lastRowLastColumn="0"/>
+        </w:trPr>
         <w:sdt>
           <w:sdtPr>
             <w:alias w:val="Product Glowing things"/>
             <w:tag w:val="[[tag]] for product"/>
-            <w:id w:val="1647766367"/>
+            <w:id w:val="1867017"/>
             <w:placeholder>
               <w:docPart w:val="46318B8842294BEA9BE31459E3694D52"/>
             </w:placeholder>
@@ -276,6 +298,12 @@
                 <w:r>
                   <w:t xml:space="preserve"> STR</w:t>
                 </w:r>
+                <w:r>
+                  <w:t/>
+                </w:r>
+                <w:r>
+                  <w:t/>
+                </w:r>
               </w:p>
             </w:tc>
           </w:sdtContent>
@@ -284,7 +312,7 @@
           <w:sdtPr>
             <w:alias w:val="Very many"/>
             <w:tag w:val="[[tag]] B"/>
-            <w:id w:val="2082351774"/>
+            <w:id w:val="16906910"/>
             <w:placeholder>
               <w:docPart w:val="BA63E0CD470345A58B402516E5018854"/>
             </w:placeholder>
@@ -299,7 +327,7 @@
               </w:tcPr>
               <w:p>
                 <w:pPr>
-                  <w:cnfStyle w:val="000000000000" w:firstRow="0" w:lastRow="0" w:firstColumn="0" w:lastColumn="0" w:oddVBand="0" w:evenVBand="0" w:oddHBand="0" w:evenHBand="0" w:firstRowFirstColumn="0" w:firstRowLastColumn="0" w:lastRowFirstColumn="0" w:lastRowLastColumn="0"/>
+                  <w:cnfStyle w:val="000000100000" w:firstRow="0" w:lastRow="0" w:firstColumn="0" w:lastColumn="0" w:oddVBand="0" w:evenVBand="0" w:oddHBand="1" w:evenHBand="0" w:firstRowFirstColumn="0" w:firstRowLastColumn="0" w:lastRowFirstColumn="0" w:lastRowLastColumn="0"/>
                 </w:pPr>
                 <w:r>
                   <w:t>66554433</w:t>
@@ -317,6 +345,35 @@
       </w:tr>
     </w:tbl>
     <w:p/>
+    <w:p>
+      <w:r>
+        <w:t>Dropdown lists can be populated just as any other collection:</w:t>
+      </w:r>
+      <w:r>
+        <w:t xml:space="preserve"> </w:t>
+      </w:r>
+      <w:sdt>
+        <w:sdtPr>
+          <w:id w:val="-721370806"/>
+          <w:placeholder>
+            <w:docPart w:val="A5BEA21ECED347B68B8DDBD71D8AB4BE"/>
+          </w:placeholder>
+          <w:showingPlcHdr/>
+          <w:dropDownList>
+            <w:listItem w:displayText="Option 1" w:value="1"/>
+            <w:listItem w:displayText="Option 2" w:value="2"/>
+            <w:listItem w:displayText="C value" w:value="C"/>
+            <w:listItem w:displayText="Unknown" w:value="unknown"/>
+          </w:dropDownList>
+        </w:sdtPr>
+        <w:sdtEndPr/>
+        <w:sdtContent>
+          <w:r>
+            <w:t>Unknown</w:t>
+          </w:r>
+        </w:sdtContent>
+      </w:sdt>
+    </w:p>
     <w:p>
       <w:r>
         <w:t>The resulting XML looks like:</w:t>
@@ -333,47 +390,33 @@
       <w:sdtContent>
         <w:p>
           <w:r>
-            <w:t>&lt;?xml version="1.0" encoding="UTF-8" standalone="no"?&gt;&lt;root&gt;</w:t>
-          </w:r>
-          <w:r>
+            <w:t>&lt;root&gt;</w:t>
             <w:br/>
             <w:t xml:space="preserve">  &lt;item product="Templater TPL"&gt;</w:t>
-          </w:r>
-          <w:r>
             <w:br/>
             <w:t xml:space="preserve">    &lt;quantity&gt;3 pcs&lt;/quantity&gt;</w:t>
-          </w:r>
-          <w:r>
             <w:br/>
             <w:t xml:space="preserve">  &lt;/item&gt;</w:t>
-          </w:r>
-          <w:r>
             <w:br/>
-            <w:t>&lt;item product="Computer COMP"&gt;</w:t>
-          </w:r>
-          <w:r>
+            <w:t xml:space="preserve">  &lt;item product="Computer COMP"&gt;</w:t>
             <w:br/>
             <w:t xml:space="preserve">    &lt;quantity&gt;1 pcs&lt;/quantity&gt;</w:t>
-          </w:r>
-          <w:r>
             <w:br/>
-            <w:t xml:space="preserve">  &lt;/item&gt;&lt;item product="Planets PLN"&gt;</w:t>
-          </w:r>
-          <w:r>
+            <w:t xml:space="preserve">  &lt;/item&gt;</w:t>
+            <w:br/>
+            <w:t xml:space="preserve">  &lt;item product="Planets PLN"&gt;</w:t>
             <w:br/>
             <w:t xml:space="preserve">    &lt;quantity&gt;123567 pcs&lt;/quantity&gt;</w:t>
-          </w:r>
-          <w:r>
             <w:br/>
-            <w:t xml:space="preserve">  &lt;/item&gt;&lt;item product="Stars STR"&gt;</w:t>
-          </w:r>
-          <w:r>
+            <w:t xml:space="preserve">  &lt;/item&gt;</w:t>
+            <w:br/>
+            <w:t xml:space="preserve">  &lt;item product="Stars STR"&gt;</w:t>
             <w:br/>
             <w:t xml:space="preserve">    &lt;quantity&gt;66554433 pcs&lt;/quantity&gt;</w:t>
-          </w:r>
-          <w:r>
             <w:br/>
-            <w:t xml:space="preserve">  &lt;/item&gt;&lt;/root&gt;</w:t>
+            <w:t xml:space="preserve">  &lt;/item&gt;</w:t>
+            <w:br/>
+            <w:t>&lt;/root&gt;</w:t>
           </w:r>
         </w:p>
       </w:sdtContent>
@@ -585,6 +628,7 @@
       <w:spacing w:after="0" w:line="240" w:lineRule="auto"/>
     </w:pPr>
     <w:tblPr>
+      <w:tblInd w:w="0" w:type="dxa"/>
       <w:tblBorders>
         <w:top w:val="single" w:sz="4" w:space="0" w:color="auto"/>
         <w:left w:val="single" w:sz="4" w:space="0" w:color="auto"/>
@@ -593,6 +637,12 @@
         <w:insideH w:val="single" w:sz="4" w:space="0" w:color="auto"/>
         <w:insideV w:val="single" w:sz="4" w:space="0" w:color="auto"/>
       </w:tblBorders>
+      <w:tblCellMar>
+        <w:top w:w="0" w:type="dxa"/>
+        <w:left w:w="108" w:type="dxa"/>
+        <w:bottom w:w="0" w:type="dxa"/>
+        <w:right w:w="108" w:type="dxa"/>
+      </w:tblCellMar>
     </w:tblPr>
   </w:style>
   <w:style w:type="character" w:styleId="PlaceholderText">
@@ -646,12 +696,19 @@
     <w:tblPr>
       <w:tblStyleRowBandSize w:val="1"/>
       <w:tblStyleColBandSize w:val="1"/>
+      <w:tblInd w:w="0" w:type="dxa"/>
       <w:tblBorders>
         <w:top w:val="single" w:sz="8" w:space="0" w:color="4F81BD" w:themeColor="accent1"/>
         <w:left w:val="single" w:sz="8" w:space="0" w:color="4F81BD" w:themeColor="accent1"/>
         <w:bottom w:val="single" w:sz="8" w:space="0" w:color="4F81BD" w:themeColor="accent1"/>
         <w:right w:val="single" w:sz="8" w:space="0" w:color="4F81BD" w:themeColor="accent1"/>
       </w:tblBorders>
+      <w:tblCellMar>
+        <w:top w:w="0" w:type="dxa"/>
+        <w:left w:w="108" w:type="dxa"/>
+        <w:bottom w:w="0" w:type="dxa"/>
+        <w:right w:w="108" w:type="dxa"/>
+      </w:tblCellMar>
     </w:tblPr>
     <w:tblStylePr w:type="firstRow">
       <w:pPr>
@@ -919,6 +976,7 @@
       <w:spacing w:after="0" w:line="240" w:lineRule="auto"/>
     </w:pPr>
     <w:tblPr>
+      <w:tblInd w:w="0" w:type="dxa"/>
       <w:tblBorders>
         <w:top w:val="single" w:sz="4" w:space="0" w:color="auto"/>
         <w:left w:val="single" w:sz="4" w:space="0" w:color="auto"/>
@@ -927,6 +985,12 @@
         <w:insideH w:val="single" w:sz="4" w:space="0" w:color="auto"/>
         <w:insideV w:val="single" w:sz="4" w:space="0" w:color="auto"/>
       </w:tblBorders>
+      <w:tblCellMar>
+        <w:top w:w="0" w:type="dxa"/>
+        <w:left w:w="108" w:type="dxa"/>
+        <w:bottom w:w="0" w:type="dxa"/>
+        <w:right w:w="108" w:type="dxa"/>
+      </w:tblCellMar>
     </w:tblPr>
   </w:style>
   <w:style w:type="character" w:styleId="PlaceholderText">
@@ -1059,6 +1123,29 @@
         </w:p>
       </w:docPartBody>
     </w:docPart>
+    <w:docPart>
+      <w:docPartPr>
+        <w:name w:val="A5BEA21ECED347B68B8DDBD71D8AB4BE"/>
+        <w:category>
+          <w:name w:val="General"/>
+          <w:gallery w:val="placeholder"/>
+        </w:category>
+        <w:types>
+          <w:type w:val="bbPlcHdr"/>
+        </w:types>
+        <w:behaviors>
+          <w:behavior w:val="content"/>
+        </w:behaviors>
+        <w:guid w:val="{CC27835B-8CD4-42B3-9928-EC0292831AB7}"/>
+      </w:docPartPr>
+      <w:docPartBody>
+        <w:p>
+          <w:r>
+            <w:t>[[selectedValue]]</w:t>
+          </w:r>
+        </w:p>
+      </w:docPartBody>
+    </w:docPart>
   </w:docParts>
 </w:glossaryDocument>
 </file>
@@ -1081,18 +1168,17 @@
   </w:font>
   <w:font w:name="Tahoma">
     <w:panose1 w:val="020B0604030504040204"/>
-    <w:charset w:val="00"/>
+    <w:charset w:val="EE"/>
     <w:family w:val="swiss"/>
-    <w:notTrueType/>
     <w:pitch w:val="variable"/>
-    <w:sig w:usb0="00000003" w:usb1="00000000" w:usb2="00000000" w:usb3="00000000" w:csb0="00000001" w:csb1="00000000"/>
+    <w:sig w:usb0="E1002EFF" w:usb1="C000605B" w:usb2="00000029" w:usb3="00000000" w:csb0="000101FF" w:csb1="00000000"/>
   </w:font>
   <w:font w:name="Cambria">
     <w:panose1 w:val="02040503050406030204"/>
     <w:charset w:val="EE"/>
     <w:family w:val="roman"/>
     <w:pitch w:val="variable"/>
-    <w:sig w:usb0="E00002FF" w:usb1="400004FF" w:usb2="00000000" w:usb3="00000000" w:csb0="0000019F" w:csb1="00000000"/>
+    <w:sig w:usb0="E00002FF" w:usb1="4000045F" w:usb2="00000000" w:usb3="00000000" w:csb0="0000019F" w:csb1="00000000"/>
   </w:font>
 </w:fonts>
 </file>
@@ -1111,17 +1197,22 @@
     <w:rsidRoot w:val="00211968"/>
     <w:rsid w:val="0000266E"/>
     <w:rsid w:val="00211968"/>
+    <w:rsid w:val="00332A46"/>
     <w:rsid w:val="003854FA"/>
     <w:rsid w:val="00392CA2"/>
     <w:rsid w:val="003A0BBB"/>
     <w:rsid w:val="005128EA"/>
+    <w:rsid w:val="00732C71"/>
     <w:rsid w:val="00791CD9"/>
+    <w:rsid w:val="007A1EBC"/>
     <w:rsid w:val="00896573"/>
-    <w:rsid w:val="008F7488"/>
     <w:rsid w:val="00B858CC"/>
     <w:rsid w:val="00BD48E8"/>
+    <w:rsid w:val="00BE1526"/>
+    <w:rsid w:val="00C83180"/>
     <w:rsid w:val="00E53115"/>
     <w:rsid w:val="00E83653"/>
+    <w:rsid w:val="00F0078C"/>
   </w:rsids>
   <m:mathPr>
     <m:mathFont m:val="Cambria Math"/>
@@ -1336,7 +1427,7 @@
     <w:basedOn w:val="DefaultParagraphFont"/>
     <w:uiPriority w:val="99"/>
     <w:semiHidden/>
-    <w:rsid w:val="00E83653"/>
+    <w:rsid w:val="00332A46"/>
     <w:rPr>
       <w:color w:val="808080"/>
     </w:rPr>

</xml_diff>